<commit_message>
Added some stuff to the docs
</commit_message>
<xml_diff>
--- a/Base Building Game Documentation.docx
+++ b/Base Building Game Documentation.docx
@@ -4,18 +4,308 @@
   <w:body>
     <w:p>
       <w:pPr>
+        <w:pStyle w:val="Title"/>
+      </w:pPr>
+      <w:r>
+        <w:t>Base Building Game Documentation:</w:t>
+      </w:r>
+    </w:p>
+    <w:p/>
+    <w:p/>
+    <w:p/>
+    <w:p/>
+    <w:p>
+      <w:pPr>
         <w:pStyle w:val="Heading1"/>
       </w:pPr>
       <w:r>
-        <w:t>Base Building Game Documentation:</w:t>
+        <w:t xml:space="preserve">File </w:t>
+      </w:r>
+      <w:r>
+        <w:t>L</w:t>
+      </w:r>
+      <w:r>
+        <w:t>ocations</w:t>
       </w:r>
     </w:p>
     <w:p/>
     <w:p>
-      <w:r>
-        <w:t>File locations</w:t>
-      </w:r>
-    </w:p>
+      <w:pPr>
+        <w:pStyle w:val="Heading2"/>
+      </w:pPr>
+      <w:r>
+        <w:t>World</w:t>
+      </w:r>
+    </w:p>
+    <w:p>
+      <w:r>
+        <w:t xml:space="preserve">This contains all of the stuff to do with the world, including the world generation withing the </w:t>
+      </w:r>
+      <w:r>
+        <w:t>Planetary Forge section, Buildings in the Buildings section, and then the saving and loading of the world.</w:t>
+      </w:r>
+    </w:p>
+    <w:p>
+      <w:pPr>
+        <w:pStyle w:val="Heading2"/>
+      </w:pPr>
+      <w:r>
+        <w:t>Renderer</w:t>
+      </w:r>
+    </w:p>
+    <w:p>
+      <w:r>
+        <w:t xml:space="preserve"> </w:t>
+      </w:r>
+      <w:r>
+        <w:t xml:space="preserve">This contains all of the rendering stuff, so the drawing functions for tiles, buildings, and the general world </w:t>
+      </w:r>
+      <w:r>
+        <w:t>drawing.</w:t>
+      </w:r>
+    </w:p>
+    <w:p>
+      <w:pPr>
+        <w:pStyle w:val="Heading2"/>
+      </w:pPr>
+      <w:r>
+        <w:t>Player</w:t>
+      </w:r>
+    </w:p>
+    <w:p>
+      <w:r>
+        <w:t xml:space="preserve">Hold the player class and the research, as well as some files for the legs of the player, but these are not </w:t>
+      </w:r>
+      <w:r>
+        <w:t>working atm.</w:t>
+      </w:r>
+    </w:p>
+    <w:p>
+      <w:pPr>
+        <w:pStyle w:val="Heading2"/>
+      </w:pPr>
+      <w:r>
+        <w:t>Main</w:t>
+      </w:r>
+    </w:p>
+    <w:p>
+      <w:r>
+        <w:t xml:space="preserve">This </w:t>
+      </w:r>
+      <w:r>
+        <w:t>contains the main running program in Program.cs, and some functions and variables that don’t really fit into separate parts.</w:t>
+      </w:r>
+    </w:p>
+    <w:p>
+      <w:pPr>
+        <w:pStyle w:val="Heading2"/>
+      </w:pPr>
+      <w:r>
+        <w:t>Images</w:t>
+      </w:r>
+    </w:p>
+    <w:p>
+      <w:r>
+        <w:t xml:space="preserve">The images are sectioned up into pretty obvious files, and the </w:t>
+      </w:r>
+      <w:r>
+        <w:t>image handlers ill explain later in the</w:t>
+      </w:r>
+      <w:r>
+        <w:t xml:space="preserve"> </w:t>
+      </w:r>
+      <w:r>
+        <w:rPr>
+          <w:b/>
+          <w:bCs/>
+        </w:rPr>
+        <w:fldChar w:fldCharType="begin"/>
+      </w:r>
+      <w:r>
+        <w:rPr>
+          <w:b/>
+          <w:bCs/>
+        </w:rPr>
+        <w:instrText xml:space="preserve"> REF _Ref193883793 \h </w:instrText>
+      </w:r>
+      <w:r>
+        <w:rPr>
+          <w:b/>
+          <w:bCs/>
+        </w:rPr>
+      </w:r>
+      <w:r>
+        <w:rPr>
+          <w:b/>
+          <w:bCs/>
+        </w:rPr>
+        <w:instrText xml:space="preserve"> \* MERGEFORMAT </w:instrText>
+      </w:r>
+      <w:r>
+        <w:rPr>
+          <w:b/>
+          <w:bCs/>
+        </w:rPr>
+        <w:fldChar w:fldCharType="separate"/>
+      </w:r>
+      <w:r>
+        <w:rPr>
+          <w:b/>
+          <w:bCs/>
+        </w:rPr>
+        <w:t>How to Add Images</w:t>
+      </w:r>
+      <w:r>
+        <w:rPr>
+          <w:b/>
+          <w:bCs/>
+        </w:rPr>
+        <w:fldChar w:fldCharType="end"/>
+      </w:r>
+      <w:r>
+        <w:t xml:space="preserve"> </w:t>
+      </w:r>
+      <w:r>
+        <w:t>section.</w:t>
+      </w:r>
+    </w:p>
+    <w:p>
+      <w:pPr>
+        <w:pStyle w:val="Heading2"/>
+      </w:pPr>
+      <w:r>
+        <w:lastRenderedPageBreak/>
+        <w:t>Handlers</w:t>
+      </w:r>
+    </w:p>
+    <w:p>
+      <w:r>
+        <w:t>The handler has several different types of handler in it, like the one for menus, commands, the boat one, or the general one.</w:t>
+      </w:r>
+    </w:p>
+    <w:p>
+      <w:pPr>
+        <w:pStyle w:val="Heading2"/>
+      </w:pPr>
+      <w:r>
+        <w:t>Entities</w:t>
+      </w:r>
+    </w:p>
+    <w:p>
+      <w:r>
+        <w:t>Entities hold lots of stuff, like the transporters in Men.cs</w:t>
+      </w:r>
+      <w:r>
+        <w:t>, and items and other stuff like that, basically anything that isn’t tied to a tile and has the ability to move.</w:t>
+      </w:r>
+    </w:p>
+    <w:p/>
+    <w:p/>
+    <w:p/>
+    <w:p/>
+    <w:p>
+      <w:pPr>
+        <w:pStyle w:val="Heading1"/>
+      </w:pPr>
+      <w:bookmarkStart w:id="0" w:name="_Ref193883793"/>
+      <w:r>
+        <w:t>How to Add Images</w:t>
+      </w:r>
+      <w:bookmarkEnd w:id="0"/>
+    </w:p>
+    <w:p/>
+    <w:p>
+      <w:r>
+        <w:t>This is a long and annoying process soooo.</w:t>
+      </w:r>
+    </w:p>
+    <w:p>
+      <w:pPr>
+        <w:pStyle w:val="ListParagraph"/>
+        <w:numPr>
+          <w:ilvl w:val="0"/>
+          <w:numId w:val="3"/>
+        </w:numPr>
+      </w:pPr>
+      <w:r>
+        <w:t xml:space="preserve">Add the image to the </w:t>
+      </w:r>
+      <w:r>
+        <w:t>images folders in the correct place with a sensible name, this can be either a png or a bmp.</w:t>
+      </w:r>
+    </w:p>
+    <w:p>
+      <w:pPr>
+        <w:pStyle w:val="ListParagraph"/>
+        <w:numPr>
+          <w:ilvl w:val="0"/>
+          <w:numId w:val="3"/>
+        </w:numPr>
+      </w:pPr>
+      <w:r>
+        <w:t>Go into the ImageHandlers\</w:t>
+      </w:r>
+      <w:r>
+        <w:t xml:space="preserve">Image Dictionary.cs file and open the correct region in the file, if the image you are adding doesn’t seem to fit in any of those then just add </w:t>
+      </w:r>
+      <w:r>
+        <w:t>a new region via doing #reigon TestName and then do #endreigon TestName at the end.</w:t>
+      </w:r>
+    </w:p>
+    <w:p>
+      <w:pPr>
+        <w:pStyle w:val="ListParagraph"/>
+      </w:pPr>
+      <w:r>
+        <w:t xml:space="preserve">Then just add a entry like this </w:t>
+      </w:r>
+    </w:p>
+    <w:p>
+      <w:pPr>
+        <w:pStyle w:val="ListParagraph"/>
+      </w:pPr>
+      <w:r>
+        <w:drawing>
+          <wp:inline distT="0" distB="0" distL="0" distR="0" wp14:anchorId="46A1E06B" wp14:editId="4B2B4435">
+            <wp:extent cx="4363059" cy="924054"/>
+            <wp:effectExtent l="0" t="0" r="0" b="9525"/>
+            <wp:docPr id="763660321" name="Picture 1"/>
+            <wp:cNvGraphicFramePr>
+              <a:graphicFrameLocks xmlns:a="http://schemas.openxmlformats.org/drawingml/2006/main" noChangeAspect="1"/>
+            </wp:cNvGraphicFramePr>
+            <a:graphic xmlns:a="http://schemas.openxmlformats.org/drawingml/2006/main">
+              <a:graphicData uri="http://schemas.openxmlformats.org/drawingml/2006/picture">
+                <pic:pic xmlns:pic="http://schemas.openxmlformats.org/drawingml/2006/picture">
+                  <pic:nvPicPr>
+                    <pic:cNvPr id="763660321" name=""/>
+                    <pic:cNvPicPr/>
+                  </pic:nvPicPr>
+                  <pic:blipFill>
+                    <a:blip r:embed="rId6"/>
+                    <a:stretch>
+                      <a:fillRect/>
+                    </a:stretch>
+                  </pic:blipFill>
+                  <pic:spPr>
+                    <a:xfrm>
+                      <a:off x="0" y="0"/>
+                      <a:ext cx="4363059" cy="924054"/>
+                    </a:xfrm>
+                    <a:prstGeom prst="rect">
+                      <a:avLst/>
+                    </a:prstGeom>
+                  </pic:spPr>
+                </pic:pic>
+              </a:graphicData>
+            </a:graphic>
+          </wp:inline>
+        </w:drawing>
+      </w:r>
+    </w:p>
+    <w:p/>
+    <w:p/>
+    <w:p/>
+    <w:p/>
     <w:sectPr>
       <w:pgSz w:w="11906" w:h="16838"/>
       <w:pgMar w:top="1440" w:right="1440" w:bottom="1440" w:left="1440" w:header="708" w:footer="708" w:gutter="0"/>
@@ -24,6 +314,283 @@
     </w:sectPr>
   </w:body>
 </w:document>
+</file>
+
+<file path=word/numbering.xml><?xml version="1.0" encoding="utf-8"?>
+<w:numbering xmlns:wpc="http://schemas.microsoft.com/office/word/2010/wordprocessingCanvas" xmlns:cx="http://schemas.microsoft.com/office/drawing/2014/chartex" xmlns:cx1="http://schemas.microsoft.com/office/drawing/2015/9/8/chartex" xmlns:cx2="http://schemas.microsoft.com/office/drawing/2015/10/21/chartex" xmlns:cx3="http://schemas.microsoft.com/office/drawing/2016/5/9/chartex" xmlns:cx4="http://schemas.microsoft.com/office/drawing/2016/5/10/chartex" xmlns:cx5="http://schemas.microsoft.com/office/drawing/2016/5/11/chartex" xmlns:cx6="http://schemas.microsoft.com/office/drawing/2016/5/12/chartex" xmlns:cx7="http://schemas.microsoft.com/office/drawing/2016/5/13/chartex" xmlns:cx8="http://schemas.microsoft.com/office/drawing/2016/5/14/chartex" xmlns:mc="http://schemas.openxmlformats.org/markup-compatibility/2006" xmlns:aink="http://schemas.microsoft.com/office/drawing/2016/ink" xmlns:am3d="http://schemas.microsoft.com/office/drawing/2017/model3d" xmlns:o="urn:schemas-microsoft-com:office:office" xmlns:oel="http://schemas.microsoft.com/office/2019/extlst" xmlns:r="http://schemas.openxmlformats.org/officeDocument/2006/relationships" xmlns:m="http://schemas.openxmlformats.org/officeDocument/2006/math" xmlns:v="urn:schemas-microsoft-com:vml" xmlns:wp14="http://schemas.microsoft.com/office/word/2010/wordprocessingDrawing" xmlns:wp="http://schemas.openxmlformats.org/drawingml/2006/wordprocessingDrawing" xmlns:w10="urn:schemas-microsoft-com:office:word" xmlns:w="http://schemas.openxmlformats.org/wordprocessingml/2006/main" xmlns:w14="http://schemas.microsoft.com/office/word/2010/wordml" xmlns:w15="http://schemas.microsoft.com/office/word/2012/wordml" xmlns:w16cex="http://schemas.microsoft.com/office/word/2018/wordml/cex" xmlns:w16cid="http://schemas.microsoft.com/office/word/2016/wordml/cid" xmlns:w16="http://schemas.microsoft.com/office/word/2018/wordml" xmlns:w16du="http://schemas.microsoft.com/office/word/2023/wordml/word16du" xmlns:w16sdtdh="http://schemas.microsoft.com/office/word/2020/wordml/sdtdatahash" xmlns:w16sdtfl="http://schemas.microsoft.com/office/word/2024/wordml/sdtformatlock" xmlns:w16se="http://schemas.microsoft.com/office/word/2015/wordml/symex" xmlns:wpg="http://schemas.microsoft.com/office/word/2010/wordprocessingGroup" xmlns:wpi="http://schemas.microsoft.com/office/word/2010/wordprocessingInk" xmlns:wne="http://schemas.microsoft.com/office/word/2006/wordml" xmlns:wps="http://schemas.microsoft.com/office/word/2010/wordprocessingShape" mc:Ignorable="w14 w15 w16se w16cid w16 w16cex w16sdtdh w16sdtfl w16du wp14">
+  <w:abstractNum w:abstractNumId="0" w15:restartNumberingAfterBreak="0">
+    <w:nsid w:val="004F04E5"/>
+    <w:multiLevelType w:val="hybridMultilevel"/>
+    <w:tmpl w:val="C5ACFB34"/>
+    <w:lvl w:ilvl="0" w:tplc="B7921220">
+      <w:start w:val="1"/>
+      <w:numFmt w:val="decimal"/>
+      <w:lvlText w:val="%1)"/>
+      <w:lvlJc w:val="left"/>
+      <w:pPr>
+        <w:ind w:left="720" w:hanging="360"/>
+      </w:pPr>
+      <w:rPr>
+        <w:rFonts w:hint="default"/>
+      </w:rPr>
+    </w:lvl>
+    <w:lvl w:ilvl="1" w:tplc="08090019" w:tentative="1">
+      <w:start w:val="1"/>
+      <w:numFmt w:val="lowerLetter"/>
+      <w:lvlText w:val="%2."/>
+      <w:lvlJc w:val="left"/>
+      <w:pPr>
+        <w:ind w:left="1440" w:hanging="360"/>
+      </w:pPr>
+    </w:lvl>
+    <w:lvl w:ilvl="2" w:tplc="0809001B" w:tentative="1">
+      <w:start w:val="1"/>
+      <w:numFmt w:val="lowerRoman"/>
+      <w:lvlText w:val="%3."/>
+      <w:lvlJc w:val="right"/>
+      <w:pPr>
+        <w:ind w:left="2160" w:hanging="180"/>
+      </w:pPr>
+    </w:lvl>
+    <w:lvl w:ilvl="3" w:tplc="0809000F" w:tentative="1">
+      <w:start w:val="1"/>
+      <w:numFmt w:val="decimal"/>
+      <w:lvlText w:val="%4."/>
+      <w:lvlJc w:val="left"/>
+      <w:pPr>
+        <w:ind w:left="2880" w:hanging="360"/>
+      </w:pPr>
+    </w:lvl>
+    <w:lvl w:ilvl="4" w:tplc="08090019" w:tentative="1">
+      <w:start w:val="1"/>
+      <w:numFmt w:val="lowerLetter"/>
+      <w:lvlText w:val="%5."/>
+      <w:lvlJc w:val="left"/>
+      <w:pPr>
+        <w:ind w:left="3600" w:hanging="360"/>
+      </w:pPr>
+    </w:lvl>
+    <w:lvl w:ilvl="5" w:tplc="0809001B" w:tentative="1">
+      <w:start w:val="1"/>
+      <w:numFmt w:val="lowerRoman"/>
+      <w:lvlText w:val="%6."/>
+      <w:lvlJc w:val="right"/>
+      <w:pPr>
+        <w:ind w:left="4320" w:hanging="180"/>
+      </w:pPr>
+    </w:lvl>
+    <w:lvl w:ilvl="6" w:tplc="0809000F" w:tentative="1">
+      <w:start w:val="1"/>
+      <w:numFmt w:val="decimal"/>
+      <w:lvlText w:val="%7."/>
+      <w:lvlJc w:val="left"/>
+      <w:pPr>
+        <w:ind w:left="5040" w:hanging="360"/>
+      </w:pPr>
+    </w:lvl>
+    <w:lvl w:ilvl="7" w:tplc="08090019" w:tentative="1">
+      <w:start w:val="1"/>
+      <w:numFmt w:val="lowerLetter"/>
+      <w:lvlText w:val="%8."/>
+      <w:lvlJc w:val="left"/>
+      <w:pPr>
+        <w:ind w:left="5760" w:hanging="360"/>
+      </w:pPr>
+    </w:lvl>
+    <w:lvl w:ilvl="8" w:tplc="0809001B" w:tentative="1">
+      <w:start w:val="1"/>
+      <w:numFmt w:val="lowerRoman"/>
+      <w:lvlText w:val="%9."/>
+      <w:lvlJc w:val="right"/>
+      <w:pPr>
+        <w:ind w:left="6480" w:hanging="180"/>
+      </w:pPr>
+    </w:lvl>
+  </w:abstractNum>
+  <w:abstractNum w:abstractNumId="1" w15:restartNumberingAfterBreak="0">
+    <w:nsid w:val="3DE40FC8"/>
+    <w:multiLevelType w:val="hybridMultilevel"/>
+    <w:tmpl w:val="BDC6E0E8"/>
+    <w:lvl w:ilvl="0" w:tplc="13F0286C">
+      <w:start w:val="1"/>
+      <w:numFmt w:val="decimal"/>
+      <w:pStyle w:val="Heading2"/>
+      <w:lvlText w:val="%1."/>
+      <w:lvlJc w:val="left"/>
+      <w:pPr>
+        <w:ind w:left="720" w:hanging="360"/>
+      </w:pPr>
+    </w:lvl>
+    <w:lvl w:ilvl="1" w:tplc="0809000F">
+      <w:start w:val="1"/>
+      <w:numFmt w:val="decimal"/>
+      <w:lvlText w:val="%2."/>
+      <w:lvlJc w:val="left"/>
+      <w:pPr>
+        <w:ind w:left="1440" w:hanging="360"/>
+      </w:pPr>
+    </w:lvl>
+    <w:lvl w:ilvl="2" w:tplc="0809001B" w:tentative="1">
+      <w:start w:val="1"/>
+      <w:numFmt w:val="lowerRoman"/>
+      <w:lvlText w:val="%3."/>
+      <w:lvlJc w:val="right"/>
+      <w:pPr>
+        <w:ind w:left="2160" w:hanging="180"/>
+      </w:pPr>
+    </w:lvl>
+    <w:lvl w:ilvl="3" w:tplc="0809000F" w:tentative="1">
+      <w:start w:val="1"/>
+      <w:numFmt w:val="decimal"/>
+      <w:lvlText w:val="%4."/>
+      <w:lvlJc w:val="left"/>
+      <w:pPr>
+        <w:ind w:left="2880" w:hanging="360"/>
+      </w:pPr>
+    </w:lvl>
+    <w:lvl w:ilvl="4" w:tplc="08090019" w:tentative="1">
+      <w:start w:val="1"/>
+      <w:numFmt w:val="lowerLetter"/>
+      <w:lvlText w:val="%5."/>
+      <w:lvlJc w:val="left"/>
+      <w:pPr>
+        <w:ind w:left="3600" w:hanging="360"/>
+      </w:pPr>
+    </w:lvl>
+    <w:lvl w:ilvl="5" w:tplc="0809001B" w:tentative="1">
+      <w:start w:val="1"/>
+      <w:numFmt w:val="lowerRoman"/>
+      <w:lvlText w:val="%6."/>
+      <w:lvlJc w:val="right"/>
+      <w:pPr>
+        <w:ind w:left="4320" w:hanging="180"/>
+      </w:pPr>
+    </w:lvl>
+    <w:lvl w:ilvl="6" w:tplc="0809000F" w:tentative="1">
+      <w:start w:val="1"/>
+      <w:numFmt w:val="decimal"/>
+      <w:lvlText w:val="%7."/>
+      <w:lvlJc w:val="left"/>
+      <w:pPr>
+        <w:ind w:left="5040" w:hanging="360"/>
+      </w:pPr>
+    </w:lvl>
+    <w:lvl w:ilvl="7" w:tplc="08090019" w:tentative="1">
+      <w:start w:val="1"/>
+      <w:numFmt w:val="lowerLetter"/>
+      <w:lvlText w:val="%8."/>
+      <w:lvlJc w:val="left"/>
+      <w:pPr>
+        <w:ind w:left="5760" w:hanging="360"/>
+      </w:pPr>
+    </w:lvl>
+    <w:lvl w:ilvl="8" w:tplc="0809001B" w:tentative="1">
+      <w:start w:val="1"/>
+      <w:numFmt w:val="lowerRoman"/>
+      <w:lvlText w:val="%9."/>
+      <w:lvlJc w:val="right"/>
+      <w:pPr>
+        <w:ind w:left="6480" w:hanging="180"/>
+      </w:pPr>
+    </w:lvl>
+  </w:abstractNum>
+  <w:abstractNum w:abstractNumId="2" w15:restartNumberingAfterBreak="0">
+    <w:nsid w:val="5ED56749"/>
+    <w:multiLevelType w:val="hybridMultilevel"/>
+    <w:tmpl w:val="39BE8FB6"/>
+    <w:lvl w:ilvl="0" w:tplc="69B60A2E">
+      <w:start w:val="1"/>
+      <w:numFmt w:val="decimal"/>
+      <w:pStyle w:val="Heading1"/>
+      <w:lvlText w:val="%1."/>
+      <w:lvlJc w:val="left"/>
+      <w:pPr>
+        <w:ind w:left="720" w:hanging="360"/>
+      </w:pPr>
+    </w:lvl>
+    <w:lvl w:ilvl="1" w:tplc="08090019" w:tentative="1">
+      <w:start w:val="1"/>
+      <w:numFmt w:val="lowerLetter"/>
+      <w:lvlText w:val="%2."/>
+      <w:lvlJc w:val="left"/>
+      <w:pPr>
+        <w:ind w:left="1440" w:hanging="360"/>
+      </w:pPr>
+    </w:lvl>
+    <w:lvl w:ilvl="2" w:tplc="0809001B" w:tentative="1">
+      <w:start w:val="1"/>
+      <w:numFmt w:val="lowerRoman"/>
+      <w:lvlText w:val="%3."/>
+      <w:lvlJc w:val="right"/>
+      <w:pPr>
+        <w:ind w:left="2160" w:hanging="180"/>
+      </w:pPr>
+    </w:lvl>
+    <w:lvl w:ilvl="3" w:tplc="0809000F" w:tentative="1">
+      <w:start w:val="1"/>
+      <w:numFmt w:val="decimal"/>
+      <w:lvlText w:val="%4."/>
+      <w:lvlJc w:val="left"/>
+      <w:pPr>
+        <w:ind w:left="2880" w:hanging="360"/>
+      </w:pPr>
+    </w:lvl>
+    <w:lvl w:ilvl="4" w:tplc="08090019" w:tentative="1">
+      <w:start w:val="1"/>
+      <w:numFmt w:val="lowerLetter"/>
+      <w:lvlText w:val="%5."/>
+      <w:lvlJc w:val="left"/>
+      <w:pPr>
+        <w:ind w:left="3600" w:hanging="360"/>
+      </w:pPr>
+    </w:lvl>
+    <w:lvl w:ilvl="5" w:tplc="0809001B" w:tentative="1">
+      <w:start w:val="1"/>
+      <w:numFmt w:val="lowerRoman"/>
+      <w:lvlText w:val="%6."/>
+      <w:lvlJc w:val="right"/>
+      <w:pPr>
+        <w:ind w:left="4320" w:hanging="180"/>
+      </w:pPr>
+    </w:lvl>
+    <w:lvl w:ilvl="6" w:tplc="0809000F" w:tentative="1">
+      <w:start w:val="1"/>
+      <w:numFmt w:val="decimal"/>
+      <w:lvlText w:val="%7."/>
+      <w:lvlJc w:val="left"/>
+      <w:pPr>
+        <w:ind w:left="5040" w:hanging="360"/>
+      </w:pPr>
+    </w:lvl>
+    <w:lvl w:ilvl="7" w:tplc="08090019" w:tentative="1">
+      <w:start w:val="1"/>
+      <w:numFmt w:val="lowerLetter"/>
+      <w:lvlText w:val="%8."/>
+      <w:lvlJc w:val="left"/>
+      <w:pPr>
+        <w:ind w:left="5760" w:hanging="360"/>
+      </w:pPr>
+    </w:lvl>
+    <w:lvl w:ilvl="8" w:tplc="0809001B" w:tentative="1">
+      <w:start w:val="1"/>
+      <w:numFmt w:val="lowerRoman"/>
+      <w:lvlText w:val="%9."/>
+      <w:lvlJc w:val="right"/>
+      <w:pPr>
+        <w:ind w:left="6480" w:hanging="180"/>
+      </w:pPr>
+    </w:lvl>
+  </w:abstractNum>
+  <w:num w:numId="1" w16cid:durableId="1717002992">
+    <w:abstractNumId w:val="2"/>
+  </w:num>
+  <w:num w:numId="2" w16cid:durableId="210503201">
+    <w:abstractNumId w:val="1"/>
+  </w:num>
+  <w:num w:numId="3" w16cid:durableId="1645042008">
+    <w:abstractNumId w:val="0"/>
+  </w:num>
+</w:numbering>
 </file>
 
 <file path=word/styles.xml><?xml version="1.0" encoding="utf-8"?>
@@ -426,6 +993,10 @@
   <w:style w:type="paragraph" w:default="1" w:styleId="Normal">
     <w:name w:val="Normal"/>
     <w:qFormat/>
+    <w:rsid w:val="00183902"/>
+    <w:pPr>
+      <w:jc w:val="center"/>
+    </w:pPr>
   </w:style>
   <w:style w:type="paragraph" w:styleId="Heading1">
     <w:name w:val="heading 1"/>
@@ -435,10 +1006,13 @@
     <w:link w:val="Heading1Char"/>
     <w:uiPriority w:val="9"/>
     <w:qFormat/>
-    <w:rsid w:val="00883CEB"/>
+    <w:rsid w:val="003A0711"/>
     <w:pPr>
       <w:keepNext/>
       <w:keepLines/>
+      <w:numPr>
+        <w:numId w:val="1"/>
+      </w:numPr>
       <w:spacing w:before="360" w:after="80"/>
       <w:outlineLvl w:val="0"/>
     </w:pPr>
@@ -446,7 +1020,7 @@
       <w:rFonts w:asciiTheme="majorHAnsi" w:eastAsiaTheme="majorEastAsia" w:hAnsiTheme="majorHAnsi" w:cstheme="majorBidi"/>
       <w:b/>
       <w:color w:val="000000" w:themeColor="text1"/>
-      <w:sz w:val="52"/>
+      <w:sz w:val="48"/>
       <w:szCs w:val="40"/>
       <w:u w:val="single"/>
     </w:rPr>
@@ -457,21 +1031,24 @@
     <w:next w:val="Normal"/>
     <w:link w:val="Heading2Char"/>
     <w:uiPriority w:val="9"/>
-    <w:semiHidden/>
     <w:unhideWhenUsed/>
     <w:qFormat/>
-    <w:rsid w:val="00883CEB"/>
+    <w:rsid w:val="00322FF6"/>
     <w:pPr>
       <w:keepNext/>
       <w:keepLines/>
+      <w:numPr>
+        <w:numId w:val="2"/>
+      </w:numPr>
       <w:spacing w:before="160" w:after="80"/>
       <w:outlineLvl w:val="1"/>
     </w:pPr>
     <w:rPr>
       <w:rFonts w:asciiTheme="majorHAnsi" w:eastAsiaTheme="majorEastAsia" w:hAnsiTheme="majorHAnsi" w:cstheme="majorBidi"/>
-      <w:color w:val="0F4761" w:themeColor="accent1" w:themeShade="BF"/>
-      <w:sz w:val="32"/>
+      <w:b/>
+      <w:sz w:val="36"/>
       <w:szCs w:val="32"/>
+      <w:u w:val="single"/>
     </w:rPr>
   </w:style>
   <w:style w:type="paragraph" w:styleId="Heading3">
@@ -662,12 +1239,12 @@
     <w:basedOn w:val="DefaultParagraphFont"/>
     <w:link w:val="Heading1"/>
     <w:uiPriority w:val="9"/>
-    <w:rsid w:val="00883CEB"/>
+    <w:rsid w:val="003A0711"/>
     <w:rPr>
       <w:rFonts w:asciiTheme="majorHAnsi" w:eastAsiaTheme="majorEastAsia" w:hAnsiTheme="majorHAnsi" w:cstheme="majorBidi"/>
       <w:b/>
       <w:color w:val="000000" w:themeColor="text1"/>
-      <w:sz w:val="52"/>
+      <w:sz w:val="48"/>
       <w:szCs w:val="40"/>
       <w:u w:val="single"/>
     </w:rPr>
@@ -677,13 +1254,13 @@
     <w:basedOn w:val="DefaultParagraphFont"/>
     <w:link w:val="Heading2"/>
     <w:uiPriority w:val="9"/>
-    <w:semiHidden/>
-    <w:rsid w:val="00883CEB"/>
+    <w:rsid w:val="003A0711"/>
     <w:rPr>
       <w:rFonts w:asciiTheme="majorHAnsi" w:eastAsiaTheme="majorEastAsia" w:hAnsiTheme="majorHAnsi" w:cstheme="majorBidi"/>
-      <w:color w:val="0F4761" w:themeColor="accent1" w:themeShade="BF"/>
-      <w:sz w:val="32"/>
+      <w:b/>
+      <w:sz w:val="36"/>
       <w:szCs w:val="32"/>
+      <w:u w:val="single"/>
     </w:rPr>
   </w:style>
   <w:style w:type="character" w:customStyle="1" w:styleId="Heading3Char">
@@ -785,17 +1362,19 @@
     <w:link w:val="TitleChar"/>
     <w:uiPriority w:val="10"/>
     <w:qFormat/>
-    <w:rsid w:val="00883CEB"/>
+    <w:rsid w:val="00183902"/>
     <w:pPr>
       <w:spacing w:after="80" w:line="240" w:lineRule="auto"/>
       <w:contextualSpacing/>
     </w:pPr>
     <w:rPr>
       <w:rFonts w:asciiTheme="majorHAnsi" w:eastAsiaTheme="majorEastAsia" w:hAnsiTheme="majorHAnsi" w:cstheme="majorBidi"/>
+      <w:b/>
       <w:spacing w:val="-10"/>
       <w:kern w:val="28"/>
-      <w:sz w:val="56"/>
+      <w:sz w:val="72"/>
       <w:szCs w:val="56"/>
+      <w:u w:val="single"/>
     </w:rPr>
   </w:style>
   <w:style w:type="character" w:customStyle="1" w:styleId="TitleChar">
@@ -803,13 +1382,15 @@
     <w:basedOn w:val="DefaultParagraphFont"/>
     <w:link w:val="Title"/>
     <w:uiPriority w:val="10"/>
-    <w:rsid w:val="00883CEB"/>
+    <w:rsid w:val="00183902"/>
     <w:rPr>
       <w:rFonts w:asciiTheme="majorHAnsi" w:eastAsiaTheme="majorEastAsia" w:hAnsiTheme="majorHAnsi" w:cstheme="majorBidi"/>
+      <w:b/>
       <w:spacing w:val="-10"/>
       <w:kern w:val="28"/>
-      <w:sz w:val="56"/>
+      <w:sz w:val="72"/>
       <w:szCs w:val="56"/>
+      <w:u w:val="single"/>
     </w:rPr>
   </w:style>
   <w:style w:type="paragraph" w:styleId="Subtitle">
@@ -857,7 +1438,6 @@
     <w:rsid w:val="00883CEB"/>
     <w:pPr>
       <w:spacing w:before="160"/>
-      <w:jc w:val="center"/>
     </w:pPr>
     <w:rPr>
       <w:i/>
@@ -915,7 +1495,6 @@
       </w:pBdr>
       <w:spacing w:before="360" w:after="360"/>
       <w:ind w:left="864" w:right="864"/>
-      <w:jc w:val="center"/>
     </w:pPr>
     <w:rPr>
       <w:i/>
@@ -1245,4 +1824,16 @@
     </a:ext>
   </a:extLst>
 </a:theme>
+</file>
+
+<file path=customXml/item1.xml><?xml version="1.0" encoding="utf-8"?>
+<b:Sources xmlns:b="http://schemas.openxmlformats.org/officeDocument/2006/bibliography" xmlns="http://schemas.openxmlformats.org/officeDocument/2006/bibliography" SelectedStyle="\APASixthEditionOfficeOnline.xsl" StyleName="APA" Version="6"/>
+</file>
+
+<file path=customXml/itemProps1.xml><?xml version="1.0" encoding="utf-8"?>
+<ds:datastoreItem xmlns:ds="http://schemas.openxmlformats.org/officeDocument/2006/customXml" ds:itemID="{8CD0DCD6-8017-4549-844C-83A22DBC92CF}">
+  <ds:schemaRefs>
+    <ds:schemaRef ds:uri="http://schemas.openxmlformats.org/officeDocument/2006/bibliography"/>
+  </ds:schemaRefs>
+</ds:datastoreItem>
 </file>
</xml_diff>

<commit_message>
Added some info on how to add images
</commit_message>
<xml_diff>
--- a/Base Building Game Documentation.docx
+++ b/Base Building Game Documentation.docx
@@ -133,13 +133,13 @@
           <w:b/>
           <w:bCs/>
         </w:rPr>
+        <w:instrText xml:space="preserve"> \* MERGEFORMAT </w:instrText>
       </w:r>
       <w:r>
         <w:rPr>
           <w:b/>
           <w:bCs/>
         </w:rPr>
-        <w:instrText xml:space="preserve"> \* MERGEFORMAT </w:instrText>
       </w:r>
       <w:r>
         <w:rPr>
@@ -265,6 +265,9 @@
         <w:pStyle w:val="ListParagraph"/>
       </w:pPr>
       <w:r>
+        <w:rPr>
+          <w:noProof/>
+        </w:rPr>
         <w:drawing>
           <wp:inline distT="0" distB="0" distL="0" distR="0" wp14:anchorId="46A1E06B" wp14:editId="4B2B4435">
             <wp:extent cx="4363059" cy="924054"/>
@@ -302,6 +305,443 @@
         </w:drawing>
       </w:r>
     </w:p>
+    <w:p>
+      <w:pPr>
+        <w:pStyle w:val="ListParagraph"/>
+        <w:numPr>
+          <w:ilvl w:val="0"/>
+          <w:numId w:val="3"/>
+        </w:numPr>
+      </w:pPr>
+      <w:r>
+        <w:t>Now you should be able to draw using that image.</w:t>
+      </w:r>
+    </w:p>
+    <w:p>
+      <w:pPr>
+        <w:ind w:left="360"/>
+        <w:jc w:val="both"/>
+      </w:pPr>
+    </w:p>
+    <w:p>
+      <w:pPr>
+        <w:ind w:left="360"/>
+        <w:jc w:val="both"/>
+      </w:pPr>
+    </w:p>
+    <w:p>
+      <w:pPr>
+        <w:ind w:left="360"/>
+        <w:jc w:val="both"/>
+      </w:pPr>
+    </w:p>
+    <w:p>
+      <w:pPr>
+        <w:jc w:val="left"/>
+      </w:pPr>
+      <w:r>
+        <w:br w:type="page"/>
+      </w:r>
+    </w:p>
+    <w:p>
+      <w:pPr>
+        <w:pStyle w:val="Heading1"/>
+      </w:pPr>
+      <w:r>
+        <w:lastRenderedPageBreak/>
+        <w:t>Overview</w:t>
+      </w:r>
+    </w:p>
+    <w:p>
+      <w:r>
+        <w:t>So, this is where the game is gonna get broken down</w:t>
+      </w:r>
+      <w:r>
+        <w:t>.</w:t>
+      </w:r>
+    </w:p>
+    <w:p>
+      <w:r>
+        <w:t>Ima break it down in order of how the player runs through it.</w:t>
+      </w:r>
+    </w:p>
+    <w:p>
+      <w:r>
+        <w:t xml:space="preserve">First it is the </w:t>
+      </w:r>
+      <w:r>
+        <w:t>init screen,</w:t>
+      </w:r>
+      <w:r>
+        <w:t xml:space="preserve"> which should have some bars at the bottom of the screen in order to </w:t>
+      </w:r>
+      <w:r>
+        <w:t>allow the player to see what the game is loading, and it will help with debugging cause then you can see what is taking time or where it is stuck</w:t>
+      </w:r>
+      <w:r>
+        <w:t>. It should look kinda like the curseforge one, if you don’t know what that looks like ask M</w:t>
+      </w:r>
+      <w:r>
+        <w:t>.</w:t>
+      </w:r>
+    </w:p>
+    <w:p>
+      <w:r>
+        <w:t xml:space="preserve">Then there should be a menu, and when the </w:t>
+      </w:r>
+      <w:r>
+        <w:t>user presses space to start, they should be opened to a menu that says online or offline</w:t>
+      </w:r>
+      <w:r>
+        <w:t>, so we can have online functionality. For the</w:t>
+      </w:r>
+      <w:r>
+        <w:t xml:space="preserve"> online system… idk man its kinda a bit too late, oopsie!!!, anyway for the offline system you should have the option for </w:t>
+      </w:r>
+      <w:r>
+        <w:t>loading or creating, and then</w:t>
+      </w:r>
+      <w:r>
+        <w:t xml:space="preserve"> </w:t>
+      </w:r>
+    </w:p>
+    <w:p>
+      <w:pPr>
+        <w:jc w:val="left"/>
+      </w:pPr>
+      <w:r>
+        <w:br w:type="page"/>
+      </w:r>
+    </w:p>
+    <w:p>
+      <w:pPr>
+        <w:pStyle w:val="Heading2"/>
+      </w:pPr>
+      <w:r>
+        <w:lastRenderedPageBreak/>
+        <w:t>Init Screen</w:t>
+      </w:r>
+    </w:p>
+    <w:p/>
+    <w:p>
+      <w:pPr>
+        <w:pStyle w:val="Tags"/>
+      </w:pPr>
+      <w:r>
+        <w:t>#Init #Initialise #Start #Load #Image</w:t>
+      </w:r>
+      <w:r>
+        <w:t xml:space="preserve"> #</w:t>
+      </w:r>
+      <w:r>
+        <w:t>LoadSettings</w:t>
+      </w:r>
+      <w:r>
+        <w:t xml:space="preserve"> #</w:t>
+      </w:r>
+      <w:r>
+        <w:t>LoadTexturePacks</w:t>
+      </w:r>
+      <w:r>
+        <w:t xml:space="preserve"> #</w:t>
+      </w:r>
+      <w:r>
+        <w:t>LoadImages</w:t>
+      </w:r>
+      <w:r>
+        <w:t xml:space="preserve"> #</w:t>
+      </w:r>
+      <w:r>
+        <w:t>LoadFancyTiles</w:t>
+      </w:r>
+      <w:r>
+        <w:t xml:space="preserve"> #</w:t>
+      </w:r>
+      <w:r>
+        <w:t>LoadCutscenes</w:t>
+      </w:r>
+      <w:r>
+        <w:t xml:space="preserve"> #</w:t>
+      </w:r>
+      <w:r>
+        <w:t>LoadTemplates</w:t>
+      </w:r>
+      <w:r>
+        <w:t xml:space="preserve"> #</w:t>
+      </w:r>
+      <w:r>
+        <w:t>EntityThreadLoader</w:t>
+      </w:r>
+      <w:r>
+        <w:t xml:space="preserve"> #</w:t>
+      </w:r>
+      <w:r>
+        <w:t>InitialisePercent</w:t>
+      </w:r>
+    </w:p>
+    <w:p>
+      <w:pPr>
+        <w:pStyle w:val="Tags"/>
+      </w:pPr>
+    </w:p>
+    <w:p>
+      <w:r>
+        <w:t>The init</w:t>
+      </w:r>
+      <w:r>
+        <w:t xml:space="preserve"> screen has been ma</w:t>
+      </w:r>
+      <w:r>
+        <w:t>d</w:t>
+      </w:r>
+      <w:r>
+        <w:t>e</w:t>
+      </w:r>
+      <w:r>
+        <w:t xml:space="preserve"> woooo.</w:t>
+      </w:r>
+    </w:p>
+    <w:p>
+      <w:pPr>
+        <w:rPr>
+          <w:noProof/>
+        </w:rPr>
+      </w:pPr>
+      <w:r>
+        <w:t xml:space="preserve">The main code is in the </w:t>
+      </w:r>
+      <w:r>
+        <w:t xml:space="preserve">“Main\Initialiser.cs” file. The way it works is that you pass in functions into the </w:t>
+      </w:r>
+      <w:r>
+        <w:t>InitFunctions</w:t>
+      </w:r>
+      <w:r>
+        <w:t xml:space="preserve"> dictionary.</w:t>
+      </w:r>
+      <w:r>
+        <w:rPr>
+          <w:noProof/>
+        </w:rPr>
+        <w:t xml:space="preserve"> </w:t>
+      </w:r>
+      <w:r>
+        <w:drawing>
+          <wp:inline distT="0" distB="0" distL="0" distR="0" wp14:anchorId="5575DDFD" wp14:editId="3AA56709">
+            <wp:extent cx="5731510" cy="1081405"/>
+            <wp:effectExtent l="0" t="0" r="2540" b="4445"/>
+            <wp:docPr id="110023636" name="Picture 1" descr="A computer screen shot of a program code&#10;&#10;AI-generated content may be incorrect."/>
+            <wp:cNvGraphicFramePr>
+              <a:graphicFrameLocks xmlns:a="http://schemas.openxmlformats.org/drawingml/2006/main" noChangeAspect="1"/>
+            </wp:cNvGraphicFramePr>
+            <a:graphic xmlns:a="http://schemas.openxmlformats.org/drawingml/2006/main">
+              <a:graphicData uri="http://schemas.openxmlformats.org/drawingml/2006/picture">
+                <pic:pic xmlns:pic="http://schemas.openxmlformats.org/drawingml/2006/picture">
+                  <pic:nvPicPr>
+                    <pic:cNvPr id="110023636" name="Picture 1" descr="A computer screen shot of a program code&#10;&#10;AI-generated content may be incorrect."/>
+                    <pic:cNvPicPr/>
+                  </pic:nvPicPr>
+                  <pic:blipFill>
+                    <a:blip r:embed="rId7"/>
+                    <a:stretch>
+                      <a:fillRect/>
+                    </a:stretch>
+                  </pic:blipFill>
+                  <pic:spPr>
+                    <a:xfrm>
+                      <a:off x="0" y="0"/>
+                      <a:ext cx="5731510" cy="1081405"/>
+                    </a:xfrm>
+                    <a:prstGeom prst="rect">
+                      <a:avLst/>
+                    </a:prstGeom>
+                  </pic:spPr>
+                </pic:pic>
+              </a:graphicData>
+            </a:graphic>
+          </wp:inline>
+        </w:drawing>
+      </w:r>
+    </w:p>
+    <w:p>
+      <w:pPr>
+        <w:rPr>
+          <w:noProof/>
+        </w:rPr>
+      </w:pPr>
+      <w:r>
+        <w:rPr>
+          <w:noProof/>
+        </w:rPr>
+        <w:t xml:space="preserve">The string on the left is the text that will be displayed, and then </w:t>
+      </w:r>
+      <w:r>
+        <w:rPr>
+          <w:noProof/>
+        </w:rPr>
+        <w:t xml:space="preserve">on the right you have a class that you pass a method into. The method </w:t>
+      </w:r>
+      <w:r>
+        <w:rPr>
+          <w:noProof/>
+        </w:rPr>
+        <w:t>needs to have no inputs</w:t>
+      </w:r>
+      <w:r>
+        <w:rPr>
+          <w:noProof/>
+        </w:rPr>
+        <w:t xml:space="preserve"> and no return type. You should use the </w:t>
+      </w:r>
+      <w:r>
+        <w:rPr>
+          <w:noProof/>
+        </w:rPr>
+        <w:t>InitialisePercent</w:t>
+      </w:r>
+      <w:r>
+        <w:rPr>
+          <w:noProof/>
+        </w:rPr>
+        <w:t xml:space="preserve"> variable stored in General</w:t>
+      </w:r>
+      <w:r>
+        <w:rPr>
+          <w:noProof/>
+        </w:rPr>
+        <w:t xml:space="preserve"> in order to let the renderer know what percentage through the proccess you are. This is what fills the bar on the left.</w:t>
+      </w:r>
+      <w:r>
+        <w:rPr>
+          <w:noProof/>
+        </w:rPr>
+        <w:t xml:space="preserve"> </w:t>
+      </w:r>
+      <w:r>
+        <w:rPr>
+          <w:noProof/>
+        </w:rPr>
+        <w:t>InitialisePercent</w:t>
+      </w:r>
+      <w:r>
+        <w:rPr>
+          <w:noProof/>
+        </w:rPr>
+        <w:t xml:space="preserve"> should be from 0 to 100.</w:t>
+      </w:r>
+    </w:p>
+    <w:p>
+      <w:r>
+        <w:rPr>
+          <w:noProof/>
+        </w:rPr>
+        <w:t>The rendering for this is scary and SDL so if you really need to go into it ask M</w:t>
+      </w:r>
+    </w:p>
+    <w:p/>
+    <w:p/>
+    <w:p/>
+    <w:p>
+      <w:pPr>
+        <w:pStyle w:val="Heading2"/>
+      </w:pPr>
+      <w:r>
+        <w:t>Main Menus</w:t>
+      </w:r>
+    </w:p>
+    <w:p/>
+    <w:p>
+      <w:pPr>
+        <w:pStyle w:val="Tags"/>
+      </w:pPr>
+      <w:r>
+        <w:t>#</w:t>
+      </w:r>
+      <w:r>
+        <w:t>MenuState</w:t>
+      </w:r>
+      <w:r>
+        <w:t xml:space="preserve"> #MenuStates #Enum #Menu</w:t>
+      </w:r>
+    </w:p>
+    <w:p>
+      <w:pPr>
+        <w:pStyle w:val="Tags"/>
+      </w:pPr>
+    </w:p>
+    <w:p>
+      <w:r>
+        <w:t xml:space="preserve">Okie so </w:t>
+      </w:r>
+      <w:r>
+        <w:t xml:space="preserve">the menu system is mainly controlled by the </w:t>
+      </w:r>
+      <w:r>
+        <w:t>“</w:t>
+      </w:r>
+      <w:r>
+        <w:t>MenuState</w:t>
+      </w:r>
+      <w:r>
+        <w:t>” variable</w:t>
+      </w:r>
+      <w:r>
+        <w:t xml:space="preserve"> (which is stored in the GeneralVariables.cs file)</w:t>
+      </w:r>
+      <w:r>
+        <w:t xml:space="preserve"> This is an enum that </w:t>
+      </w:r>
+      <w:r>
+        <w:t xml:space="preserve">has a couple different </w:t>
+      </w:r>
+      <w:r>
+        <w:lastRenderedPageBreak/>
+        <w:t>options</w:t>
+      </w:r>
+      <w:r>
+        <w:drawing>
+          <wp:inline distT="0" distB="0" distL="0" distR="0" wp14:anchorId="269B9B4E" wp14:editId="1E14F940">
+            <wp:extent cx="5731510" cy="5008245"/>
+            <wp:effectExtent l="0" t="0" r="2540" b="1905"/>
+            <wp:docPr id="674284214" name="Picture 1" descr="A screenshot of a computer&#10;&#10;AI-generated content may be incorrect."/>
+            <wp:cNvGraphicFramePr>
+              <a:graphicFrameLocks xmlns:a="http://schemas.openxmlformats.org/drawingml/2006/main" noChangeAspect="1"/>
+            </wp:cNvGraphicFramePr>
+            <a:graphic xmlns:a="http://schemas.openxmlformats.org/drawingml/2006/main">
+              <a:graphicData uri="http://schemas.openxmlformats.org/drawingml/2006/picture">
+                <pic:pic xmlns:pic="http://schemas.openxmlformats.org/drawingml/2006/picture">
+                  <pic:nvPicPr>
+                    <pic:cNvPr id="674284214" name="Picture 1" descr="A screenshot of a computer&#10;&#10;AI-generated content may be incorrect."/>
+                    <pic:cNvPicPr/>
+                  </pic:nvPicPr>
+                  <pic:blipFill>
+                    <a:blip r:embed="rId8"/>
+                    <a:stretch>
+                      <a:fillRect/>
+                    </a:stretch>
+                  </pic:blipFill>
+                  <pic:spPr>
+                    <a:xfrm>
+                      <a:off x="0" y="0"/>
+                      <a:ext cx="5731510" cy="5008245"/>
+                    </a:xfrm>
+                    <a:prstGeom prst="rect">
+                      <a:avLst/>
+                    </a:prstGeom>
+                  </pic:spPr>
+                </pic:pic>
+              </a:graphicData>
+            </a:graphic>
+          </wp:inline>
+        </w:drawing>
+      </w:r>
+    </w:p>
+    <w:p>
+      <w:r>
+        <w:t>There is also a function above this in the Menus.cs</w:t>
+      </w:r>
+    </w:p>
+    <w:p/>
     <w:p/>
     <w:p/>
     <w:p/>
@@ -408,6 +848,95 @@
     </w:lvl>
   </w:abstractNum>
   <w:abstractNum w:abstractNumId="1" w15:restartNumberingAfterBreak="0">
+    <w:nsid w:val="3CE55148"/>
+    <w:multiLevelType w:val="hybridMultilevel"/>
+    <w:tmpl w:val="574C5EE0"/>
+    <w:lvl w:ilvl="0" w:tplc="08090011">
+      <w:start w:val="1"/>
+      <w:numFmt w:val="decimal"/>
+      <w:lvlText w:val="%1)"/>
+      <w:lvlJc w:val="left"/>
+      <w:pPr>
+        <w:ind w:left="720" w:hanging="360"/>
+      </w:pPr>
+      <w:rPr>
+        <w:rFonts w:hint="default"/>
+      </w:rPr>
+    </w:lvl>
+    <w:lvl w:ilvl="1" w:tplc="08090019" w:tentative="1">
+      <w:start w:val="1"/>
+      <w:numFmt w:val="lowerLetter"/>
+      <w:lvlText w:val="%2."/>
+      <w:lvlJc w:val="left"/>
+      <w:pPr>
+        <w:ind w:left="1440" w:hanging="360"/>
+      </w:pPr>
+    </w:lvl>
+    <w:lvl w:ilvl="2" w:tplc="0809001B" w:tentative="1">
+      <w:start w:val="1"/>
+      <w:numFmt w:val="lowerRoman"/>
+      <w:lvlText w:val="%3."/>
+      <w:lvlJc w:val="right"/>
+      <w:pPr>
+        <w:ind w:left="2160" w:hanging="180"/>
+      </w:pPr>
+    </w:lvl>
+    <w:lvl w:ilvl="3" w:tplc="0809000F" w:tentative="1">
+      <w:start w:val="1"/>
+      <w:numFmt w:val="decimal"/>
+      <w:lvlText w:val="%4."/>
+      <w:lvlJc w:val="left"/>
+      <w:pPr>
+        <w:ind w:left="2880" w:hanging="360"/>
+      </w:pPr>
+    </w:lvl>
+    <w:lvl w:ilvl="4" w:tplc="08090019" w:tentative="1">
+      <w:start w:val="1"/>
+      <w:numFmt w:val="lowerLetter"/>
+      <w:lvlText w:val="%5."/>
+      <w:lvlJc w:val="left"/>
+      <w:pPr>
+        <w:ind w:left="3600" w:hanging="360"/>
+      </w:pPr>
+    </w:lvl>
+    <w:lvl w:ilvl="5" w:tplc="0809001B" w:tentative="1">
+      <w:start w:val="1"/>
+      <w:numFmt w:val="lowerRoman"/>
+      <w:lvlText w:val="%6."/>
+      <w:lvlJc w:val="right"/>
+      <w:pPr>
+        <w:ind w:left="4320" w:hanging="180"/>
+      </w:pPr>
+    </w:lvl>
+    <w:lvl w:ilvl="6" w:tplc="0809000F" w:tentative="1">
+      <w:start w:val="1"/>
+      <w:numFmt w:val="decimal"/>
+      <w:lvlText w:val="%7."/>
+      <w:lvlJc w:val="left"/>
+      <w:pPr>
+        <w:ind w:left="5040" w:hanging="360"/>
+      </w:pPr>
+    </w:lvl>
+    <w:lvl w:ilvl="7" w:tplc="08090019" w:tentative="1">
+      <w:start w:val="1"/>
+      <w:numFmt w:val="lowerLetter"/>
+      <w:lvlText w:val="%8."/>
+      <w:lvlJc w:val="left"/>
+      <w:pPr>
+        <w:ind w:left="5760" w:hanging="360"/>
+      </w:pPr>
+    </w:lvl>
+    <w:lvl w:ilvl="8" w:tplc="0809001B" w:tentative="1">
+      <w:start w:val="1"/>
+      <w:numFmt w:val="lowerRoman"/>
+      <w:lvlText w:val="%9."/>
+      <w:lvlJc w:val="right"/>
+      <w:pPr>
+        <w:ind w:left="6480" w:hanging="180"/>
+      </w:pPr>
+    </w:lvl>
+  </w:abstractNum>
+  <w:abstractNum w:abstractNumId="2" w15:restartNumberingAfterBreak="0">
     <w:nsid w:val="3DE40FC8"/>
     <w:multiLevelType w:val="hybridMultilevel"/>
     <w:tmpl w:val="BDC6E0E8"/>
@@ -494,7 +1023,93 @@
       </w:pPr>
     </w:lvl>
   </w:abstractNum>
-  <w:abstractNum w:abstractNumId="2" w15:restartNumberingAfterBreak="0">
+  <w:abstractNum w:abstractNumId="3" w15:restartNumberingAfterBreak="0">
+    <w:nsid w:val="4BD01D4E"/>
+    <w:multiLevelType w:val="hybridMultilevel"/>
+    <w:tmpl w:val="E4CE3D62"/>
+    <w:lvl w:ilvl="0" w:tplc="0809000F">
+      <w:start w:val="1"/>
+      <w:numFmt w:val="decimal"/>
+      <w:lvlText w:val="%1."/>
+      <w:lvlJc w:val="left"/>
+      <w:pPr>
+        <w:ind w:left="720" w:hanging="360"/>
+      </w:pPr>
+    </w:lvl>
+    <w:lvl w:ilvl="1" w:tplc="08090019" w:tentative="1">
+      <w:start w:val="1"/>
+      <w:numFmt w:val="lowerLetter"/>
+      <w:lvlText w:val="%2."/>
+      <w:lvlJc w:val="left"/>
+      <w:pPr>
+        <w:ind w:left="1440" w:hanging="360"/>
+      </w:pPr>
+    </w:lvl>
+    <w:lvl w:ilvl="2" w:tplc="0809001B" w:tentative="1">
+      <w:start w:val="1"/>
+      <w:numFmt w:val="lowerRoman"/>
+      <w:lvlText w:val="%3."/>
+      <w:lvlJc w:val="right"/>
+      <w:pPr>
+        <w:ind w:left="2160" w:hanging="180"/>
+      </w:pPr>
+    </w:lvl>
+    <w:lvl w:ilvl="3" w:tplc="0809000F" w:tentative="1">
+      <w:start w:val="1"/>
+      <w:numFmt w:val="decimal"/>
+      <w:lvlText w:val="%4."/>
+      <w:lvlJc w:val="left"/>
+      <w:pPr>
+        <w:ind w:left="2880" w:hanging="360"/>
+      </w:pPr>
+    </w:lvl>
+    <w:lvl w:ilvl="4" w:tplc="08090019" w:tentative="1">
+      <w:start w:val="1"/>
+      <w:numFmt w:val="lowerLetter"/>
+      <w:lvlText w:val="%5."/>
+      <w:lvlJc w:val="left"/>
+      <w:pPr>
+        <w:ind w:left="3600" w:hanging="360"/>
+      </w:pPr>
+    </w:lvl>
+    <w:lvl w:ilvl="5" w:tplc="0809001B" w:tentative="1">
+      <w:start w:val="1"/>
+      <w:numFmt w:val="lowerRoman"/>
+      <w:lvlText w:val="%6."/>
+      <w:lvlJc w:val="right"/>
+      <w:pPr>
+        <w:ind w:left="4320" w:hanging="180"/>
+      </w:pPr>
+    </w:lvl>
+    <w:lvl w:ilvl="6" w:tplc="0809000F" w:tentative="1">
+      <w:start w:val="1"/>
+      <w:numFmt w:val="decimal"/>
+      <w:lvlText w:val="%7."/>
+      <w:lvlJc w:val="left"/>
+      <w:pPr>
+        <w:ind w:left="5040" w:hanging="360"/>
+      </w:pPr>
+    </w:lvl>
+    <w:lvl w:ilvl="7" w:tplc="08090019" w:tentative="1">
+      <w:start w:val="1"/>
+      <w:numFmt w:val="lowerLetter"/>
+      <w:lvlText w:val="%8."/>
+      <w:lvlJc w:val="left"/>
+      <w:pPr>
+        <w:ind w:left="5760" w:hanging="360"/>
+      </w:pPr>
+    </w:lvl>
+    <w:lvl w:ilvl="8" w:tplc="0809001B" w:tentative="1">
+      <w:start w:val="1"/>
+      <w:numFmt w:val="lowerRoman"/>
+      <w:lvlText w:val="%9."/>
+      <w:lvlJc w:val="right"/>
+      <w:pPr>
+        <w:ind w:left="6480" w:hanging="180"/>
+      </w:pPr>
+    </w:lvl>
+  </w:abstractNum>
+  <w:abstractNum w:abstractNumId="4" w15:restartNumberingAfterBreak="0">
     <w:nsid w:val="5ED56749"/>
     <w:multiLevelType w:val="hybridMultilevel"/>
     <w:tmpl w:val="39BE8FB6"/>
@@ -582,13 +1197,19 @@
     </w:lvl>
   </w:abstractNum>
   <w:num w:numId="1" w16cid:durableId="1717002992">
-    <w:abstractNumId w:val="2"/>
+    <w:abstractNumId w:val="4"/>
   </w:num>
   <w:num w:numId="2" w16cid:durableId="210503201">
-    <w:abstractNumId w:val="1"/>
+    <w:abstractNumId w:val="2"/>
   </w:num>
   <w:num w:numId="3" w16cid:durableId="1645042008">
     <w:abstractNumId w:val="0"/>
+  </w:num>
+  <w:num w:numId="4" w16cid:durableId="1536850610">
+    <w:abstractNumId w:val="3"/>
+  </w:num>
+  <w:num w:numId="5" w16cid:durableId="275214774">
+    <w:abstractNumId w:val="1"/>
   </w:num>
 </w:numbering>
 </file>
@@ -1209,7 +1830,6 @@
   <w:style w:type="character" w:default="1" w:styleId="DefaultParagraphFont">
     <w:name w:val="Default Paragraph Font"/>
     <w:uiPriority w:val="1"/>
-    <w:semiHidden/>
     <w:unhideWhenUsed/>
   </w:style>
   <w:style w:type="table" w:default="1" w:styleId="TableNormal">
@@ -1526,6 +2146,55 @@
       <w:smallCaps/>
       <w:color w:val="0F4761" w:themeColor="accent1" w:themeShade="BF"/>
       <w:spacing w:val="5"/>
+    </w:rPr>
+  </w:style>
+  <w:style w:type="character" w:styleId="Hyperlink">
+    <w:name w:val="Hyperlink"/>
+    <w:basedOn w:val="DefaultParagraphFont"/>
+    <w:uiPriority w:val="99"/>
+    <w:unhideWhenUsed/>
+    <w:rsid w:val="00D06F31"/>
+    <w:rPr>
+      <w:color w:val="467886" w:themeColor="hyperlink"/>
+      <w:u w:val="single"/>
+    </w:rPr>
+  </w:style>
+  <w:style w:type="character" w:styleId="UnresolvedMention">
+    <w:name w:val="Unresolved Mention"/>
+    <w:basedOn w:val="DefaultParagraphFont"/>
+    <w:uiPriority w:val="99"/>
+    <w:semiHidden/>
+    <w:unhideWhenUsed/>
+    <w:rsid w:val="00D06F31"/>
+    <w:rPr>
+      <w:color w:val="605E5C"/>
+      <w:shd w:val="clear" w:color="auto" w:fill="E1DFDD"/>
+    </w:rPr>
+  </w:style>
+  <w:style w:type="paragraph" w:customStyle="1" w:styleId="Tags">
+    <w:name w:val="Tags"/>
+    <w:basedOn w:val="Normal"/>
+    <w:link w:val="TagsChar"/>
+    <w:qFormat/>
+    <w:rsid w:val="00CF0566"/>
+    <w:pPr>
+      <w:spacing w:after="0" w:line="240" w:lineRule="auto"/>
+    </w:pPr>
+    <w:rPr>
+      <w:i/>
+      <w:noProof/>
+      <w:sz w:val="20"/>
+    </w:rPr>
+  </w:style>
+  <w:style w:type="character" w:customStyle="1" w:styleId="TagsChar">
+    <w:name w:val="Tags Char"/>
+    <w:basedOn w:val="DefaultParagraphFont"/>
+    <w:link w:val="Tags"/>
+    <w:rsid w:val="00CF0566"/>
+    <w:rPr>
+      <w:i/>
+      <w:noProof/>
+      <w:sz w:val="20"/>
     </w:rPr>
   </w:style>
 </w:styles>

</xml_diff>

<commit_message>
Added coding styles to the docs.
</commit_message>
<xml_diff>
--- a/Base Building Game Documentation.docx
+++ b/Base Building Game Documentation.docx
@@ -526,6 +526,9 @@
         <w:t xml:space="preserve"> </w:t>
       </w:r>
       <w:r>
+        <w:rPr>
+          <w:noProof/>
+        </w:rPr>
         <w:drawing>
           <wp:inline distT="0" distB="0" distL="0" distR="0" wp14:anchorId="5575DDFD" wp14:editId="3AA56709">
             <wp:extent cx="5731510" cy="1081405"/>
@@ -699,6 +702,9 @@
         <w:t>options</w:t>
       </w:r>
       <w:r>
+        <w:rPr>
+          <w:noProof/>
+        </w:rPr>
         <w:drawing>
           <wp:inline distT="0" distB="0" distL="0" distR="0" wp14:anchorId="269B9B4E" wp14:editId="1E14F940">
             <wp:extent cx="5731510" cy="5008245"/>
@@ -745,7 +751,393 @@
     <w:p/>
     <w:p/>
     <w:p/>
-    <w:p/>
+    <w:p>
+      <w:pPr>
+        <w:jc w:val="left"/>
+      </w:pPr>
+      <w:r>
+        <w:br w:type="page"/>
+      </w:r>
+    </w:p>
+    <w:p>
+      <w:pPr>
+        <w:pStyle w:val="Heading2"/>
+      </w:pPr>
+      <w:r>
+        <w:lastRenderedPageBreak/>
+        <w:t>Coding Style</w:t>
+      </w:r>
+    </w:p>
+    <w:p>
+      <w:r>
+        <w:t xml:space="preserve">Everything </w:t>
+      </w:r>
+      <w:r>
+        <w:t xml:space="preserve">should have camel case, except </w:t>
+      </w:r>
+      <w:r>
+        <w:t>for Enums, where _’s can be used</w:t>
+      </w:r>
+      <w:r>
+        <w:t xml:space="preserve"> for flags, but in general keep to the system of camel case. They should all have capital letters at the start</w:t>
+      </w:r>
+      <w:r>
+        <w:t>.</w:t>
+      </w:r>
+    </w:p>
+    <w:p>
+      <w:r>
+        <w:t>All classes and methods should have capital letters at the start</w:t>
+      </w:r>
+      <w:r>
+        <w:t xml:space="preserve"> and also use camel case. Be clear with your names pretty please </w:t>
+      </w:r>
+      <w:r>
+        <w:rPr>
+          <mc:AlternateContent>
+            <mc:Choice Requires="w16se"/>
+            <mc:Fallback>
+              <w:rFonts w:ascii="Segoe UI Emoji" w:eastAsia="Segoe UI Emoji" w:hAnsi="Segoe UI Emoji" w:cs="Segoe UI Emoji"/>
+            </mc:Fallback>
+          </mc:AlternateContent>
+        </w:rPr>
+        <mc:AlternateContent>
+          <mc:Choice Requires="w16se">
+            <w16se:symEx w16se:font="Segoe UI Emoji" w16se:char="1F60A"/>
+          </mc:Choice>
+          <mc:Fallback>
+            <w:t>😊</w:t>
+          </mc:Fallback>
+        </mc:AlternateContent>
+      </w:r>
+      <w:r>
+        <w:t>.</w:t>
+      </w:r>
+    </w:p>
+    <w:p>
+      <w:r>
+        <w:t>Namespaces should use _’s rather than camel case</w:t>
+      </w:r>
+      <w:r>
+        <w:t>.</w:t>
+      </w:r>
+    </w:p>
+    <w:p>
+      <w:r>
+        <w:t>All interfaces should start with an I</w:t>
+      </w:r>
+      <w:r>
+        <w:t>.</w:t>
+      </w:r>
+    </w:p>
+    <w:p>
+      <w:r>
+        <w:t xml:space="preserve">I accidentally did the start of the project really badly and most of the code is in a big fat public partial static class. This is </w:t>
+      </w:r>
+      <w:r>
+        <w:rPr>
+          <w:b/>
+          <w:bCs/>
+        </w:rPr>
+        <w:t>BAD</w:t>
+      </w:r>
+      <w:r>
+        <w:t xml:space="preserve">. I’m </w:t>
+      </w:r>
+      <w:r>
+        <w:rPr>
+          <w:b/>
+          <w:bCs/>
+        </w:rPr>
+        <w:t>SORRY</w:t>
+      </w:r>
+      <w:r>
+        <w:t xml:space="preserve">. If you can fix a part of it that you are working with then please do, but for anything else that is added </w:t>
+      </w:r>
+      <w:r>
+        <w:rPr>
+          <w:b/>
+          <w:bCs/>
+        </w:rPr>
+        <w:t>DO NOT ADD IT TO THAT CLASS</w:t>
+      </w:r>
+      <w:r>
+        <w:t>.</w:t>
+      </w:r>
+    </w:p>
+    <w:p>
+      <w:r>
+        <w:t>With namespaces, if it is a very different part of the project like my world generator, then give it a separate namespace, IE Planetary_Forge</w:t>
+      </w:r>
+      <w:r>
+        <w:t xml:space="preserve"> for that. Everything else should be under Base_Building_Game, so stuff like Base_Building_Game.</w:t>
+      </w:r>
+      <w:r>
+        <w:t>Handlers</w:t>
+      </w:r>
+      <w:r>
+        <w:t xml:space="preserve"> so that different parts of the program are correctly sectioned. These parts can and should have a static main in order to allow for testing of individual components.</w:t>
+      </w:r>
+    </w:p>
+    <w:p>
+      <w:pPr>
+        <w:pStyle w:val="Heading3"/>
+      </w:pPr>
+      <w:r>
+        <w:t>Program Structure</w:t>
+      </w:r>
+    </w:p>
+    <w:p>
+      <w:r>
+        <w:t>Each program should generally be very modular, for example</w:t>
+      </w:r>
+      <w:r>
+        <w:t xml:space="preserve"> the men have it so that in the Run function, it looks like this.</w:t>
+      </w:r>
+    </w:p>
+    <w:p>
+      <w:pPr>
+        <w:rPr>
+          <w:i/>
+          <w:iCs/>
+        </w:rPr>
+      </w:pPr>
+      <w:r>
+        <w:rPr>
+          <w:i/>
+          <w:iCs/>
+        </w:rPr>
+        <w:t>/*</w:t>
+      </w:r>
+    </w:p>
+    <w:p>
+      <w:pPr>
+        <w:rPr>
+          <w:i/>
+          <w:iCs/>
+        </w:rPr>
+      </w:pPr>
+      <w:r>
+        <w:rPr>
+          <w:i/>
+          <w:iCs/>
+        </w:rPr>
+        <w:t>plan</w:t>
+      </w:r>
+    </w:p>
+    <w:p>
+      <w:pPr>
+        <w:rPr>
+          <w:i/>
+          <w:iCs/>
+        </w:rPr>
+      </w:pPr>
+      <w:r>
+        <w:rPr>
+          <w:i/>
+          <w:iCs/>
+        </w:rPr>
+        <w:t>more plan</w:t>
+      </w:r>
+    </w:p>
+    <w:p>
+      <w:pPr>
+        <w:rPr>
+          <w:i/>
+          <w:iCs/>
+        </w:rPr>
+      </w:pPr>
+      <w:r>
+        <w:rPr>
+          <w:i/>
+          <w:iCs/>
+        </w:rPr>
+        <w:t>*/</w:t>
+      </w:r>
+    </w:p>
+    <w:p>
+      <w:pPr>
+        <w:rPr>
+          <w:i/>
+          <w:iCs/>
+        </w:rPr>
+      </w:pPr>
+      <w:r>
+        <w:rPr>
+          <w:i/>
+          <w:iCs/>
+        </w:rPr>
+        <w:t>If (thing)</w:t>
+      </w:r>
+    </w:p>
+    <w:p>
+      <w:pPr>
+        <w:rPr>
+          <w:i/>
+          <w:iCs/>
+        </w:rPr>
+      </w:pPr>
+      <w:r>
+        <w:rPr>
+          <w:i/>
+          <w:iCs/>
+        </w:rPr>
+        <w:t>{</w:t>
+      </w:r>
+    </w:p>
+    <w:p>
+      <w:pPr>
+        <w:rPr>
+          <w:i/>
+          <w:iCs/>
+        </w:rPr>
+      </w:pPr>
+      <w:r>
+        <w:rPr>
+          <w:i/>
+          <w:iCs/>
+        </w:rPr>
+        <w:t>DoThing()</w:t>
+      </w:r>
+    </w:p>
+    <w:p>
+      <w:pPr>
+        <w:rPr>
+          <w:i/>
+          <w:iCs/>
+        </w:rPr>
+      </w:pPr>
+      <w:r>
+        <w:rPr>
+          <w:i/>
+          <w:iCs/>
+        </w:rPr>
+        <w:t>}</w:t>
+      </w:r>
+    </w:p>
+    <w:p>
+      <w:pPr>
+        <w:rPr>
+          <w:i/>
+          <w:iCs/>
+        </w:rPr>
+      </w:pPr>
+      <w:r>
+        <w:rPr>
+          <w:i/>
+          <w:iCs/>
+        </w:rPr>
+        <w:t>Else</w:t>
+      </w:r>
+    </w:p>
+    <w:p>
+      <w:pPr>
+        <w:rPr>
+          <w:i/>
+          <w:iCs/>
+        </w:rPr>
+      </w:pPr>
+      <w:r>
+        <w:rPr>
+          <w:i/>
+          <w:iCs/>
+        </w:rPr>
+        <w:t>{</w:t>
+      </w:r>
+    </w:p>
+    <w:p>
+      <w:pPr>
+        <w:rPr>
+          <w:i/>
+          <w:iCs/>
+        </w:rPr>
+      </w:pPr>
+      <w:r>
+        <w:rPr>
+          <w:i/>
+          <w:iCs/>
+        </w:rPr>
+        <w:t>DoOtherThing()</w:t>
+      </w:r>
+    </w:p>
+    <w:p>
+      <w:pPr>
+        <w:rPr>
+          <w:i/>
+          <w:iCs/>
+        </w:rPr>
+      </w:pPr>
+      <w:r>
+        <w:rPr>
+          <w:i/>
+          <w:iCs/>
+        </w:rPr>
+        <w:lastRenderedPageBreak/>
+        <w:t>}</w:t>
+      </w:r>
+    </w:p>
+    <w:p>
+      <w:r>
+        <w:t>This way it is easy to follow and each part can be changed ykyk you all did comp sci A-Level</w:t>
+      </w:r>
+      <w:r>
+        <w:t xml:space="preserve"> something something modularity</w:t>
+      </w:r>
+      <w:r>
+        <w:t>.</w:t>
+      </w:r>
+    </w:p>
+    <w:p>
+      <w:pPr>
+        <w:pStyle w:val="Heading3"/>
+      </w:pPr>
+      <w:r>
+        <w:t>XML</w:t>
+      </w:r>
+    </w:p>
+    <w:p>
+      <w:r>
+        <w:t>Very recommended for any part of the program that interfaces with another part. All code should operate as a black box within its namespace, with any entrances or exits from that box having as much documentation as possible.</w:t>
+      </w:r>
+    </w:p>
+    <w:p>
+      <w:pPr>
+        <w:pStyle w:val="Heading3"/>
+      </w:pPr>
+      <w:r>
+        <w:t>Shutdown</w:t>
+      </w:r>
+    </w:p>
+    <w:p>
+      <w:r>
+        <w:t>If you want to have the game shut down at any point, Base_Building_Game.General.running should just get set to false. The whole game should clean itself up.</w:t>
+      </w:r>
+    </w:p>
+    <w:p>
+      <w:pPr>
+        <w:pStyle w:val="Heading3"/>
+      </w:pPr>
+      <w:r>
+        <w:t>Privacy</w:t>
+      </w:r>
+    </w:p>
+    <w:p>
+      <w:r>
+        <w:t xml:space="preserve">Try to keep everything private, but if you think it needs to be used by other parts of the program make it </w:t>
+      </w:r>
+      <w:r>
+        <w:t>internal.</w:t>
+      </w:r>
+    </w:p>
+    <w:p>
+      <w:r>
+        <w:rPr>
+          <w:b/>
+          <w:bCs/>
+        </w:rPr>
+        <w:t>NEVER USE PUBLIC PRETTY PLEASE &lt;3</w:t>
+      </w:r>
+    </w:p>
     <w:sectPr>
       <w:pgSz w:w="11906" w:h="16838"/>
       <w:pgMar w:top="1440" w:right="1440" w:bottom="1440" w:left="1440" w:header="708" w:footer="708" w:gutter="0"/>
@@ -1112,15 +1504,15 @@
   <w:abstractNum w:abstractNumId="4" w15:restartNumberingAfterBreak="0">
     <w:nsid w:val="5ED56749"/>
     <w:multiLevelType w:val="hybridMultilevel"/>
-    <w:tmpl w:val="39BE8FB6"/>
-    <w:lvl w:ilvl="0" w:tplc="69B60A2E">
+    <w:tmpl w:val="256C0882"/>
+    <w:lvl w:ilvl="0" w:tplc="BE9E6828">
       <w:start w:val="1"/>
       <w:numFmt w:val="decimal"/>
       <w:pStyle w:val="Heading1"/>
       <w:lvlText w:val="%1."/>
       <w:lvlJc w:val="left"/>
       <w:pPr>
-        <w:ind w:left="720" w:hanging="360"/>
+        <w:ind w:left="360" w:hanging="360"/>
       </w:pPr>
     </w:lvl>
     <w:lvl w:ilvl="1" w:tplc="08090019" w:tentative="1">
@@ -1627,7 +2019,7 @@
     <w:link w:val="Heading1Char"/>
     <w:uiPriority w:val="9"/>
     <w:qFormat/>
-    <w:rsid w:val="003A0711"/>
+    <w:rsid w:val="00421CC0"/>
     <w:pPr>
       <w:keepNext/>
       <w:keepLines/>
@@ -1678,10 +2070,9 @@
     <w:next w:val="Normal"/>
     <w:link w:val="Heading3Char"/>
     <w:uiPriority w:val="9"/>
-    <w:semiHidden/>
     <w:unhideWhenUsed/>
     <w:qFormat/>
-    <w:rsid w:val="00883CEB"/>
+    <w:rsid w:val="000665CF"/>
     <w:pPr>
       <w:keepNext/>
       <w:keepLines/>
@@ -1690,9 +2081,10 @@
     </w:pPr>
     <w:rPr>
       <w:rFonts w:eastAsiaTheme="majorEastAsia" w:cstheme="majorBidi"/>
-      <w:color w:val="0F4761" w:themeColor="accent1" w:themeShade="BF"/>
-      <w:sz w:val="28"/>
+      <w:b/>
+      <w:sz w:val="32"/>
       <w:szCs w:val="28"/>
+      <w:u w:val="single"/>
     </w:rPr>
   </w:style>
   <w:style w:type="paragraph" w:styleId="Heading4">
@@ -1830,6 +2222,7 @@
   <w:style w:type="character" w:default="1" w:styleId="DefaultParagraphFont">
     <w:name w:val="Default Paragraph Font"/>
     <w:uiPriority w:val="1"/>
+    <w:semiHidden/>
     <w:unhideWhenUsed/>
   </w:style>
   <w:style w:type="table" w:default="1" w:styleId="TableNormal">
@@ -1859,7 +2252,7 @@
     <w:basedOn w:val="DefaultParagraphFont"/>
     <w:link w:val="Heading1"/>
     <w:uiPriority w:val="9"/>
-    <w:rsid w:val="003A0711"/>
+    <w:rsid w:val="00421CC0"/>
     <w:rPr>
       <w:rFonts w:asciiTheme="majorHAnsi" w:eastAsiaTheme="majorEastAsia" w:hAnsiTheme="majorHAnsi" w:cstheme="majorBidi"/>
       <w:b/>
@@ -1888,13 +2281,13 @@
     <w:basedOn w:val="DefaultParagraphFont"/>
     <w:link w:val="Heading3"/>
     <w:uiPriority w:val="9"/>
-    <w:semiHidden/>
-    <w:rsid w:val="00883CEB"/>
+    <w:rsid w:val="000665CF"/>
     <w:rPr>
       <w:rFonts w:eastAsiaTheme="majorEastAsia" w:cstheme="majorBidi"/>
-      <w:color w:val="0F4761" w:themeColor="accent1" w:themeShade="BF"/>
-      <w:sz w:val="28"/>
+      <w:b/>
+      <w:sz w:val="32"/>
       <w:szCs w:val="28"/>
+      <w:u w:val="single"/>
     </w:rPr>
   </w:style>
   <w:style w:type="character" w:customStyle="1" w:styleId="Heading4Char">

</xml_diff>